<commit_message>
Updated do to explain a bit more
added in what we did to get tiled to work
</commit_message>
<xml_diff>
--- a/Project 3 Tiles Report.docx
+++ b/Project 3 Tiles Report.docx
@@ -165,6 +165,121 @@
           <w:t xml:space="preserve">https://github.com/Benjamin-Couey/CS413-Project3</w:t>
         </w:r>
       </w:hyperlink>
+      <w:r>
+        <w:rPr>
+          <w:rtl w:val="0"/>
+        </w:rPr>
+      </w:r>
+    </w:p>
+    <w:p>
+      <w:pPr>
+        <w:rPr/>
+      </w:pPr>
+      <w:r>
+        <w:rPr>
+          <w:rtl w:val="0"/>
+        </w:rPr>
+      </w:r>
+    </w:p>
+    <w:p>
+      <w:pPr>
+        <w:rPr/>
+      </w:pPr>
+      <w:r>
+        <w:rPr>
+          <w:rtl w:val="0"/>
+        </w:rPr>
+      </w:r>
+    </w:p>
+    <w:p>
+      <w:pPr>
+        <w:rPr/>
+      </w:pPr>
+      <w:r>
+        <w:rPr>
+          <w:rtl w:val="0"/>
+        </w:rPr>
+      </w:r>
+    </w:p>
+    <w:p>
+      <w:pPr>
+        <w:rPr>
+          <w:sz w:val="28"/>
+          <w:szCs w:val="28"/>
+        </w:rPr>
+      </w:pPr>
+      <w:r>
+        <w:rPr>
+          <w:b w:val="1"/>
+          <w:sz w:val="28"/>
+          <w:szCs w:val="28"/>
+          <w:rtl w:val="0"/>
+        </w:rPr>
+        <w:t xml:space="preserve">Project Notes:</w:t>
+      </w:r>
+      <w:r>
+        <w:rPr>
+          <w:rtl w:val="0"/>
+        </w:rPr>
+      </w:r>
+    </w:p>
+    <w:p>
+      <w:pPr>
+        <w:rPr>
+          <w:sz w:val="28"/>
+          <w:szCs w:val="28"/>
+        </w:rPr>
+      </w:pPr>
+      <w:r>
+        <w:rPr>
+          <w:rtl w:val="0"/>
+        </w:rPr>
+      </w:r>
+    </w:p>
+    <w:p>
+      <w:pPr>
+        <w:rPr>
+          <w:sz w:val="24"/>
+          <w:szCs w:val="24"/>
+        </w:rPr>
+      </w:pPr>
+      <w:r>
+        <w:rPr>
+          <w:sz w:val="24"/>
+          <w:szCs w:val="24"/>
+          <w:rtl w:val="0"/>
+        </w:rPr>
+        <w:t xml:space="preserve">We were able to get Tiled to work by using an old version of the tile editor (0.16.1). With this we made a map that features a wall layer that is used to allow collision with the player model so that we could form a map for the player to explore.</w:t>
+      </w:r>
+    </w:p>
+    <w:p>
+      <w:pPr>
+        <w:rPr>
+          <w:sz w:val="24"/>
+          <w:szCs w:val="24"/>
+        </w:rPr>
+      </w:pPr>
+      <w:r>
+        <w:rPr>
+          <w:rtl w:val="0"/>
+        </w:rPr>
+      </w:r>
+    </w:p>
+    <w:p>
+      <w:pPr>
+        <w:rPr>
+          <w:sz w:val="24"/>
+          <w:szCs w:val="24"/>
+        </w:rPr>
+      </w:pPr>
+      <w:r>
+        <w:rPr>
+          <w:sz w:val="24"/>
+          <w:szCs w:val="24"/>
+          <w:rtl w:val="0"/>
+        </w:rPr>
+        <w:t xml:space="preserve">The game features a simple title screen and how to play.</w:t>
+      </w:r>
       <w:r>
         <w:rPr>
           <w:rtl w:val="0"/>

</xml_diff>